<commit_message>
Modified for group reflection
</commit_message>
<xml_diff>
--- a/homework/hw2/goodspeed_p1_proposal.docx
+++ b/homework/hw2/goodspeed_p1_proposal.docx
@@ -393,8 +393,6 @@
         </w:rPr>
         <w:t xml:space="preserve"> code in New Hampshire</w:t>
       </w:r>
-      <w:bookmarkStart w:id="0" w:name="_GoBack"/>
-      <w:bookmarkEnd w:id="0"/>
       <w:r>
         <w:rPr>
           <w:rFonts w:asciiTheme="majorHAnsi" w:hAnsiTheme="majorHAnsi"/>
@@ -706,8 +704,90 @@
         <w:t>but this might actually make the visualization more confusing.  Another idea might be to allow the user to select whether they want to see per capita data or donation data on the map and let the user flip between the two.  I’m looking forward to learning more about different ways of possibly presenting this data.</w:t>
       </w:r>
     </w:p>
+    <w:p>
+      <w:pPr>
+        <w:rPr>
+          <w:rFonts w:asciiTheme="majorHAnsi" w:hAnsiTheme="majorHAnsi"/>
+          <w:sz w:val="22"/>
+        </w:rPr>
+      </w:pPr>
+    </w:p>
+    <w:p>
+      <w:pPr>
+        <w:rPr>
+          <w:rFonts w:asciiTheme="majorHAnsi" w:hAnsiTheme="majorHAnsi"/>
+          <w:sz w:val="22"/>
+        </w:rPr>
+      </w:pPr>
+      <w:r>
+        <w:rPr>
+          <w:rFonts w:asciiTheme="majorHAnsi" w:hAnsiTheme="majorHAnsi"/>
+          <w:sz w:val="22"/>
+        </w:rPr>
+        <w:t xml:space="preserve">Yet another way to think about visualizing this is to use a scatter plot to show the correlation between donations and per capita income levels.  On the X axis could be the donation levels per town, the Y axis could be the per capita level for that town and the dots could be color coded based on party.  </w:t>
+      </w:r>
+    </w:p>
+    <w:p>
+      <w:pPr>
+        <w:rPr>
+          <w:rFonts w:asciiTheme="majorHAnsi" w:hAnsiTheme="majorHAnsi"/>
+          <w:sz w:val="22"/>
+        </w:rPr>
+      </w:pPr>
+    </w:p>
+    <w:p>
+      <w:pPr>
+        <w:rPr>
+          <w:rFonts w:asciiTheme="majorHAnsi" w:hAnsiTheme="majorHAnsi"/>
+          <w:sz w:val="22"/>
+        </w:rPr>
+      </w:pPr>
+      <w:r>
+        <w:rPr>
+          <w:rFonts w:asciiTheme="majorHAnsi" w:hAnsiTheme="majorHAnsi"/>
+          <w:sz w:val="22"/>
+        </w:rPr>
+        <w:t>A final option, suggested by Devin Shackle, would be a map like this showing the donation levels, but I’m not sure how I would correlate the per capita income levels in each town.</w:t>
+      </w:r>
+    </w:p>
+    <w:p>
+      <w:pPr>
+        <w:rPr>
+          <w:rFonts w:asciiTheme="majorHAnsi" w:hAnsiTheme="majorHAnsi"/>
+          <w:sz w:val="22"/>
+        </w:rPr>
+      </w:pPr>
+    </w:p>
+    <w:p>
+      <w:pPr>
+        <w:rPr>
+          <w:rFonts w:asciiTheme="majorHAnsi" w:hAnsiTheme="majorHAnsi"/>
+          <w:sz w:val="22"/>
+        </w:rPr>
+      </w:pPr>
+      <w:hyperlink r:id="rId12" w:history="1">
+        <w:r>
+          <w:rPr>
+            <w:rStyle w:val="Hyperlink"/>
+            <w:rFonts w:asciiTheme="majorHAnsi" w:hAnsiTheme="majorHAnsi"/>
+            <w:sz w:val="22"/>
+          </w:rPr>
+          <w:t>http://www-personal.umich.edu/~mejn/cartograms/hiv1024x512.png</w:t>
+        </w:r>
+      </w:hyperlink>
+    </w:p>
+    <w:p>
+      <w:pPr>
+        <w:rPr>
+          <w:rFonts w:asciiTheme="majorHAnsi" w:hAnsiTheme="majorHAnsi"/>
+          <w:sz w:val="22"/>
+        </w:rPr>
+      </w:pPr>
+      <w:bookmarkStart w:id="0" w:name="_GoBack"/>
+      <w:bookmarkEnd w:id="0"/>
+    </w:p>
     <w:sectPr>
-      <w:headerReference w:type="default" r:id="rId12"/>
+      <w:headerReference w:type="default" r:id="rId13"/>
       <w:pgSz w:w="12240" w:h="15840"/>
       <w:pgMar w:top="1440" w:right="1800" w:bottom="1440" w:left="1800" w:header="720" w:footer="720" w:gutter="0"/>
       <w:cols w:space="720"/>
@@ -3528,7 +3608,7 @@
 </file>
 
 <file path=customXml/itemProps1.xml><?xml version="1.0" encoding="utf-8"?>
-<ds:datastoreItem xmlns:ds="http://schemas.openxmlformats.org/officeDocument/2006/customXml" ds:itemID="{2F3AB97A-52B8-E649-9988-5C3995C9B2AD}">
+<ds:datastoreItem xmlns:ds="http://schemas.openxmlformats.org/officeDocument/2006/customXml" ds:itemID="{990872E7-1F52-0D41-BA0E-0DA0EB7A530A}">
   <ds:schemaRefs>
     <ds:schemaRef ds:uri="http://schemas.openxmlformats.org/officeDocument/2006/bibliography"/>
   </ds:schemaRefs>

</xml_diff>